<commit_message>
try catchuri in mongocontext
</commit_message>
<xml_diff>
--- a/protocolceva/protocolceva/Docxfiles/template.docx
+++ b/protocolceva/protocolceva/Docxfiles/template.docx
@@ -8,40 +8,52 @@
         <w:rPr/>
       </w:pPr>
       <w:r>
-        <w:rPr/>
+        <w:rPr>
+          <w:lang w:val="en-US"/>
+        </w:rPr>
         <w:t xml:space="preserve">Sunt </w:t>
       </w:r>
       <w:r>
-        <w:rPr/>
+        <w:rPr>
+          <w:lang w:val="en-US"/>
+        </w:rPr>
         <w:t>Krisztian</w:t>
       </w:r>
       <w:r>
-        <w:rPr/>
-        <w:t xml:space="preserve"> si am implinit </w:t>
-      </w:r>
-      <w:r>
-        <w:rPr/>
+        <w:rPr>
+          <w:lang w:val="en-US"/>
+        </w:rPr>
+        <w:t xml:space="preserve"> si sunt </w:t>
+      </w:r>
+      <w:r>
+        <w:rPr>
+          <w:lang w:val="en-US"/>
+        </w:rPr>
         <w:t>22</w:t>
       </w:r>
       <w:r>
-        <w:rPr/>
-        <w:t xml:space="preserve"> de ani imi place sa joc </w:t>
-      </w:r>
-      <w:r>
-        <w:rPr/>
+        <w:rPr>
+          <w:lang w:val="en-US"/>
+        </w:rPr>
+        <w:t xml:space="preserve"> an old imi place </w:t>
+      </w:r>
+      <w:r>
+        <w:rPr>
+          <w:lang w:val="en-US"/>
+        </w:rPr>
         <w:t>fotbal</w:t>
       </w:r>
       <w:r>
-        <w:rPr/>
+        <w:rPr>
+          <w:lang w:val="en-US"/>
+        </w:rPr>
         <w:t xml:space="preserve"> si sunt </w:t>
       </w:r>
       <w:r>
-        <w:rPr/>
+        <w:rPr>
+          <w:lang w:val="en-US"/>
+        </w:rPr>
         <w:t>frumos</w:t>
-      </w:r>
-      <w:r>
-        <w:rPr/>
-        <w:t>.</w:t>
       </w:r>
     </w:p>
     <w:sectPr>
@@ -53,6 +65,15 @@
       <w:textDirection w:val="lrTb"/>
       <w:docGrid w:type="default" w:linePitch="360" w:charSpace="4096"/>
     </w:sectPr>
+    <w:p>
+      <w:pPr/>
+      <w:r>
+        <w:rPr>
+          <w:lang w:val="en-US"/>
+        </w:rPr>
+        <w:t>myapp:5d782d4375008a3a888ecc3e</w:t>
+      </w:r>
+    </w:p>
   </w:body>
 </w:document>
 </file>
@@ -62,9 +83,10 @@
   <w:docDefaults>
     <w:rPrDefault>
       <w:rPr>
-        <w:rFonts w:eastAsia="" w:cs="" w:asciiTheme="minorHAnsi" w:cstheme="minorBidi" w:eastAsiaTheme="minorHAnsi" w:hAnsiTheme="minorHAnsi"/>
-        <w:szCs w:val="22"/>
-        <w:lang w:val="en-US" w:eastAsia="en-US" w:bidi="ar-SA"/>
+        <w:rFonts w:ascii="Liberation Serif" w:hAnsi="Liberation Serif" w:eastAsia="NSimSun" w:cs="Arial"/>
+        <w:kern w:val="2"/>
+        <w:szCs w:val="24"/>
+        <w:lang w:val="en-US" w:eastAsia="zh-CN" w:bidi="hi-IN"/>
       </w:rPr>
     </w:rPrDefault>
     <w:pPrDefault>
@@ -216,6 +238,7 @@
     <w:rsid w:val="00b3465e"/>
     <w:pPr>
       <w:widowControl/>
+      <w:overflowPunct w:val="false"/>
       <w:bidi w:val="0"/>
       <w:jc w:val="left"/>
     </w:pPr>

</xml_diff>